<commit_message>
Merge Hotaek to master
</commit_message>
<xml_diff>
--- a/document/TranmissionData 값 설정.docx
+++ b/document/TranmissionData 값 설정.docx
@@ -226,7 +226,7 @@
         </w:numPr>
         <w:ind w:leftChars="0"/>
         <w:rPr>
-          <w:rFonts w:ascii="나눔고딕" w:eastAsia="나눔고딕" w:hAnsi="나눔고딕" w:hint="eastAsia"/>
+          <w:rFonts w:ascii="나눔고딕" w:eastAsia="나눔고딕" w:hAnsi="나눔고딕"/>
         </w:rPr>
       </w:pPr>
       <w:r>
@@ -253,333 +253,361 @@
           <w:rFonts w:ascii="나눔고딕" w:eastAsia="나눔고딕" w:hAnsi="나눔고딕" w:hint="eastAsia"/>
         </w:rPr>
         <w:t>로그인 실패</w:t>
+      </w:r>
+    </w:p>
+    <w:p>
+      <w:pPr>
+        <w:pStyle w:val="a3"/>
+        <w:numPr>
+          <w:ilvl w:val="0"/>
+          <w:numId w:val="3"/>
+        </w:numPr>
+        <w:ind w:leftChars="0"/>
+        <w:rPr>
+          <w:rFonts w:ascii="나눔고딕" w:eastAsia="나눔고딕" w:hAnsi="나눔고딕"/>
+        </w:rPr>
+      </w:pPr>
+      <w:r>
+        <w:rPr>
+          <w:rFonts w:ascii="나눔고딕" w:eastAsia="나눔고딕" w:hAnsi="나눔고딕" w:hint="eastAsia"/>
+        </w:rPr>
+        <w:t>회의실 등록</w:t>
+      </w:r>
+    </w:p>
+    <w:p>
+      <w:pPr>
+        <w:pStyle w:val="a3"/>
+        <w:numPr>
+          <w:ilvl w:val="0"/>
+          <w:numId w:val="3"/>
+        </w:numPr>
+        <w:ind w:leftChars="0"/>
+        <w:rPr>
+          <w:rFonts w:ascii="나눔고딕" w:eastAsia="나눔고딕" w:hAnsi="나눔고딕"/>
+        </w:rPr>
+      </w:pPr>
+      <w:r>
+        <w:rPr>
+          <w:rFonts w:ascii="나눔고딕" w:eastAsia="나눔고딕" w:hAnsi="나눔고딕" w:hint="eastAsia"/>
+        </w:rPr>
+        <w:t>중복</w:t>
+      </w:r>
+    </w:p>
+    <w:p>
+      <w:pPr>
+        <w:pStyle w:val="a3"/>
+        <w:numPr>
+          <w:ilvl w:val="0"/>
+          <w:numId w:val="3"/>
+        </w:numPr>
+        <w:ind w:leftChars="0"/>
+        <w:rPr>
+          <w:rFonts w:ascii="나눔고딕" w:eastAsia="나눔고딕" w:hAnsi="나눔고딕"/>
+        </w:rPr>
+      </w:pPr>
+      <w:r>
+        <w:rPr>
+          <w:rFonts w:ascii="나눔고딕" w:eastAsia="나눔고딕" w:hAnsi="나눔고딕" w:hint="eastAsia"/>
+        </w:rPr>
+        <w:t>성공</w:t>
+      </w:r>
+    </w:p>
+    <w:p>
+      <w:pPr>
+        <w:pStyle w:val="a3"/>
+        <w:numPr>
+          <w:ilvl w:val="0"/>
+          <w:numId w:val="4"/>
+        </w:numPr>
+        <w:ind w:leftChars="0"/>
+        <w:rPr>
+          <w:rFonts w:ascii="나눔고딕" w:eastAsia="나눔고딕" w:hAnsi="나눔고딕"/>
+        </w:rPr>
+      </w:pPr>
+      <w:r>
+        <w:rPr>
+          <w:rFonts w:ascii="나눔고딕" w:eastAsia="나눔고딕" w:hAnsi="나눔고딕" w:hint="eastAsia"/>
+        </w:rPr>
+        <w:t>등록한 회의실 목록</w:t>
+      </w:r>
+    </w:p>
+    <w:p>
+      <w:pPr>
+        <w:pStyle w:val="a3"/>
+        <w:numPr>
+          <w:ilvl w:val="0"/>
+          <w:numId w:val="4"/>
+        </w:numPr>
+        <w:ind w:leftChars="0"/>
+        <w:rPr>
+          <w:rFonts w:ascii="나눔고딕" w:eastAsia="나눔고딕" w:hAnsi="나눔고딕"/>
+        </w:rPr>
+      </w:pPr>
+      <w:r>
+        <w:rPr>
+          <w:rFonts w:ascii="나눔고딕" w:eastAsia="나눔고딕" w:hAnsi="나눔고딕" w:hint="eastAsia"/>
+        </w:rPr>
+        <w:t>성공</w:t>
+      </w:r>
+    </w:p>
+    <w:p>
+      <w:pPr>
+        <w:pStyle w:val="a3"/>
+        <w:numPr>
+          <w:ilvl w:val="0"/>
+          <w:numId w:val="5"/>
+        </w:numPr>
+        <w:ind w:leftChars="0"/>
+        <w:rPr>
+          <w:rFonts w:ascii="나눔고딕" w:eastAsia="나눔고딕" w:hAnsi="나눔고딕"/>
+        </w:rPr>
+      </w:pPr>
+      <w:r>
+        <w:rPr>
+          <w:rFonts w:ascii="나눔고딕" w:eastAsia="나눔고딕" w:hAnsi="나눔고딕" w:hint="eastAsia"/>
+        </w:rPr>
+        <w:t>회의실 삭제</w:t>
+      </w:r>
+    </w:p>
+    <w:p>
+      <w:pPr>
+        <w:pStyle w:val="a3"/>
+        <w:numPr>
+          <w:ilvl w:val="0"/>
+          <w:numId w:val="5"/>
+        </w:numPr>
+        <w:ind w:leftChars="0"/>
+        <w:rPr>
+          <w:rFonts w:ascii="나눔고딕" w:eastAsia="나눔고딕" w:hAnsi="나눔고딕"/>
+        </w:rPr>
+      </w:pPr>
+      <w:r>
+        <w:rPr>
+          <w:rFonts w:ascii="나눔고딕" w:eastAsia="나눔고딕" w:hAnsi="나눔고딕" w:hint="eastAsia"/>
+        </w:rPr>
+        <w:t>성공</w:t>
+      </w:r>
+    </w:p>
+    <w:p>
+      <w:pPr>
+        <w:pStyle w:val="a3"/>
+        <w:numPr>
+          <w:ilvl w:val="0"/>
+          <w:numId w:val="6"/>
+        </w:numPr>
+        <w:ind w:leftChars="0"/>
+        <w:rPr>
+          <w:rFonts w:ascii="나눔고딕" w:eastAsia="나눔고딕" w:hAnsi="나눔고딕"/>
+        </w:rPr>
+      </w:pPr>
+      <w:r>
+        <w:rPr>
+          <w:rFonts w:ascii="나눔고딕" w:eastAsia="나눔고딕" w:hAnsi="나눔고딕" w:hint="eastAsia"/>
+        </w:rPr>
+        <w:t>회의실 예약</w:t>
+      </w:r>
+    </w:p>
+    <w:p>
+      <w:pPr>
+        <w:pStyle w:val="a3"/>
+        <w:numPr>
+          <w:ilvl w:val="0"/>
+          <w:numId w:val="6"/>
+        </w:numPr>
+        <w:ind w:leftChars="0"/>
+        <w:rPr>
+          <w:rFonts w:ascii="나눔고딕" w:eastAsia="나눔고딕" w:hAnsi="나눔고딕"/>
+        </w:rPr>
+      </w:pPr>
+      <w:r>
+        <w:rPr>
+          <w:rFonts w:ascii="나눔고딕" w:eastAsia="나눔고딕" w:hAnsi="나눔고딕" w:hint="eastAsia"/>
+        </w:rPr>
+        <w:t>성공</w:t>
+      </w:r>
+    </w:p>
+    <w:p>
+      <w:pPr>
+        <w:pStyle w:val="a3"/>
+        <w:numPr>
+          <w:ilvl w:val="0"/>
+          <w:numId w:val="7"/>
+        </w:numPr>
+        <w:ind w:leftChars="0"/>
+        <w:rPr>
+          <w:rFonts w:ascii="나눔고딕" w:eastAsia="나눔고딕" w:hAnsi="나눔고딕"/>
+        </w:rPr>
+      </w:pPr>
+      <w:r>
+        <w:rPr>
+          <w:rFonts w:ascii="나눔고딕" w:eastAsia="나눔고딕" w:hAnsi="나눔고딕" w:hint="eastAsia"/>
+        </w:rPr>
+        <w:t>예약 가능한 회의실 목록</w:t>
+      </w:r>
+    </w:p>
+    <w:p>
+      <w:pPr>
+        <w:pStyle w:val="a3"/>
+        <w:numPr>
+          <w:ilvl w:val="0"/>
+          <w:numId w:val="7"/>
+        </w:numPr>
+        <w:ind w:leftChars="0"/>
+        <w:rPr>
+          <w:rFonts w:ascii="나눔고딕" w:eastAsia="나눔고딕" w:hAnsi="나눔고딕"/>
+        </w:rPr>
+      </w:pPr>
+      <w:r>
+        <w:rPr>
+          <w:rFonts w:ascii="나눔고딕" w:eastAsia="나눔고딕" w:hAnsi="나눔고딕" w:hint="eastAsia"/>
+        </w:rPr>
+        <w:t>성공</w:t>
+      </w:r>
+    </w:p>
+    <w:p>
+      <w:pPr>
+        <w:pStyle w:val="a3"/>
+        <w:numPr>
+          <w:ilvl w:val="0"/>
+          <w:numId w:val="8"/>
+        </w:numPr>
+        <w:ind w:leftChars="0"/>
+        <w:rPr>
+          <w:rFonts w:ascii="나눔고딕" w:eastAsia="나눔고딕" w:hAnsi="나눔고딕"/>
+        </w:rPr>
+      </w:pPr>
+      <w:r>
+        <w:rPr>
+          <w:rFonts w:ascii="나눔고딕" w:eastAsia="나눔고딕" w:hAnsi="나눔고딕" w:hint="eastAsia"/>
+        </w:rPr>
+        <w:t>회의실 정보 조회</w:t>
+      </w:r>
+    </w:p>
+    <w:p>
+      <w:pPr>
+        <w:pStyle w:val="a3"/>
+        <w:numPr>
+          <w:ilvl w:val="0"/>
+          <w:numId w:val="8"/>
+        </w:numPr>
+        <w:ind w:leftChars="0"/>
+        <w:rPr>
+          <w:rFonts w:ascii="나눔고딕" w:eastAsia="나눔고딕" w:hAnsi="나눔고딕"/>
+        </w:rPr>
+      </w:pPr>
+      <w:r>
+        <w:rPr>
+          <w:rFonts w:ascii="나눔고딕" w:eastAsia="나눔고딕" w:hAnsi="나눔고딕" w:hint="eastAsia"/>
+        </w:rPr>
+        <w:t>성공</w:t>
+      </w:r>
+    </w:p>
+    <w:p>
+      <w:pPr>
+        <w:pStyle w:val="a3"/>
+        <w:numPr>
+          <w:ilvl w:val="0"/>
+          <w:numId w:val="9"/>
+        </w:numPr>
+        <w:ind w:leftChars="0"/>
+        <w:rPr>
+          <w:rFonts w:ascii="나눔고딕" w:eastAsia="나눔고딕" w:hAnsi="나눔고딕"/>
+        </w:rPr>
+      </w:pPr>
+      <w:r>
+        <w:rPr>
+          <w:rFonts w:ascii="나눔고딕" w:eastAsia="나눔고딕" w:hAnsi="나눔고딕" w:hint="eastAsia"/>
+        </w:rPr>
+        <w:t>예약한 회의실 목록</w:t>
+      </w:r>
+    </w:p>
+    <w:p>
+      <w:pPr>
+        <w:pStyle w:val="a3"/>
+        <w:numPr>
+          <w:ilvl w:val="0"/>
+          <w:numId w:val="9"/>
+        </w:numPr>
+        <w:ind w:leftChars="0"/>
+        <w:rPr>
+          <w:rFonts w:ascii="나눔고딕" w:eastAsia="나눔고딕" w:hAnsi="나눔고딕"/>
+        </w:rPr>
+      </w:pPr>
+      <w:r>
+        <w:rPr>
+          <w:rFonts w:ascii="나눔고딕" w:eastAsia="나눔고딕" w:hAnsi="나눔고딕" w:hint="eastAsia"/>
+        </w:rPr>
+        <w:t>성공</w:t>
+      </w:r>
+    </w:p>
+    <w:p>
+      <w:pPr>
+        <w:pStyle w:val="a3"/>
+        <w:numPr>
+          <w:ilvl w:val="0"/>
+          <w:numId w:val="10"/>
+        </w:numPr>
+        <w:ind w:leftChars="0"/>
+        <w:rPr>
+          <w:rFonts w:ascii="나눔고딕" w:eastAsia="나눔고딕" w:hAnsi="나눔고딕"/>
+        </w:rPr>
+      </w:pPr>
+      <w:r>
+        <w:rPr>
+          <w:rFonts w:ascii="나눔고딕" w:eastAsia="나눔고딕" w:hAnsi="나눔고딕" w:hint="eastAsia"/>
+        </w:rPr>
+        <w:lastRenderedPageBreak/>
+        <w:t>예약 취소</w:t>
+      </w:r>
+    </w:p>
+    <w:p>
+      <w:pPr>
+        <w:pStyle w:val="a3"/>
+        <w:numPr>
+          <w:ilvl w:val="0"/>
+          <w:numId w:val="10"/>
+        </w:numPr>
+        <w:ind w:leftChars="0"/>
+        <w:rPr>
+          <w:rFonts w:ascii="나눔고딕" w:eastAsia="나눔고딕" w:hAnsi="나눔고딕" w:hint="eastAsia"/>
+        </w:rPr>
+      </w:pPr>
+      <w:r>
+        <w:rPr>
+          <w:rFonts w:ascii="나눔고딕" w:eastAsia="나눔고딕" w:hAnsi="나눔고딕" w:hint="eastAsia"/>
+        </w:rPr>
+        <w:t>성공</w:t>
+      </w:r>
+    </w:p>
+    <w:p>
+      <w:pPr>
+        <w:ind w:left="400"/>
+        <w:rPr>
+          <w:rFonts w:ascii="나눔고딕" w:eastAsia="나눔고딕" w:hAnsi="나눔고딕" w:hint="eastAsia"/>
+        </w:rPr>
+      </w:pPr>
+      <w:r>
+        <w:rPr>
+          <w:rFonts w:ascii="나눔고딕" w:eastAsia="나눔고딕" w:hAnsi="나눔고딕" w:hint="eastAsia"/>
+        </w:rPr>
+        <w:t>100. 로그 아웃 요청</w:t>
+      </w:r>
+    </w:p>
+    <w:p>
+      <w:pPr>
+        <w:ind w:left="400"/>
+        <w:rPr>
+          <w:rFonts w:ascii="나눔고딕" w:eastAsia="나눔고딕" w:hAnsi="나눔고딕"/>
+        </w:rPr>
+      </w:pPr>
+      <w:r>
+        <w:rPr>
+          <w:rFonts w:ascii="나눔고딕" w:eastAsia="나눔고딕" w:hAnsi="나눔고딕" w:hint="eastAsia"/>
+        </w:rPr>
+        <w:t>101. 성공</w:t>
       </w:r>
       <w:bookmarkStart w:id="0" w:name="_GoBack"/>
       <w:bookmarkEnd w:id="0"/>
-    </w:p>
-    <w:p>
-      <w:pPr>
-        <w:pStyle w:val="a3"/>
-        <w:numPr>
-          <w:ilvl w:val="0"/>
-          <w:numId w:val="3"/>
-        </w:numPr>
-        <w:ind w:leftChars="0"/>
-        <w:rPr>
-          <w:rFonts w:ascii="나눔고딕" w:eastAsia="나눔고딕" w:hAnsi="나눔고딕"/>
-        </w:rPr>
-      </w:pPr>
-      <w:r>
-        <w:rPr>
-          <w:rFonts w:ascii="나눔고딕" w:eastAsia="나눔고딕" w:hAnsi="나눔고딕" w:hint="eastAsia"/>
-        </w:rPr>
-        <w:t>회의실 등록</w:t>
-      </w:r>
-    </w:p>
-    <w:p>
-      <w:pPr>
-        <w:pStyle w:val="a3"/>
-        <w:numPr>
-          <w:ilvl w:val="0"/>
-          <w:numId w:val="3"/>
-        </w:numPr>
-        <w:ind w:leftChars="0"/>
-        <w:rPr>
-          <w:rFonts w:ascii="나눔고딕" w:eastAsia="나눔고딕" w:hAnsi="나눔고딕"/>
-        </w:rPr>
-      </w:pPr>
-      <w:r>
-        <w:rPr>
-          <w:rFonts w:ascii="나눔고딕" w:eastAsia="나눔고딕" w:hAnsi="나눔고딕" w:hint="eastAsia"/>
-        </w:rPr>
-        <w:t>중복</w:t>
-      </w:r>
-    </w:p>
-    <w:p>
-      <w:pPr>
-        <w:pStyle w:val="a3"/>
-        <w:numPr>
-          <w:ilvl w:val="0"/>
-          <w:numId w:val="3"/>
-        </w:numPr>
-        <w:ind w:leftChars="0"/>
-        <w:rPr>
-          <w:rFonts w:ascii="나눔고딕" w:eastAsia="나눔고딕" w:hAnsi="나눔고딕"/>
-        </w:rPr>
-      </w:pPr>
-      <w:r>
-        <w:rPr>
-          <w:rFonts w:ascii="나눔고딕" w:eastAsia="나눔고딕" w:hAnsi="나눔고딕" w:hint="eastAsia"/>
-        </w:rPr>
-        <w:t>성공</w:t>
-      </w:r>
-    </w:p>
-    <w:p>
-      <w:pPr>
-        <w:pStyle w:val="a3"/>
-        <w:numPr>
-          <w:ilvl w:val="0"/>
-          <w:numId w:val="4"/>
-        </w:numPr>
-        <w:ind w:leftChars="0"/>
-        <w:rPr>
-          <w:rFonts w:ascii="나눔고딕" w:eastAsia="나눔고딕" w:hAnsi="나눔고딕"/>
-        </w:rPr>
-      </w:pPr>
-      <w:r>
-        <w:rPr>
-          <w:rFonts w:ascii="나눔고딕" w:eastAsia="나눔고딕" w:hAnsi="나눔고딕" w:hint="eastAsia"/>
-        </w:rPr>
-        <w:t>등록한 회의실 목록</w:t>
-      </w:r>
-    </w:p>
-    <w:p>
-      <w:pPr>
-        <w:pStyle w:val="a3"/>
-        <w:numPr>
-          <w:ilvl w:val="0"/>
-          <w:numId w:val="4"/>
-        </w:numPr>
-        <w:ind w:leftChars="0"/>
-        <w:rPr>
-          <w:rFonts w:ascii="나눔고딕" w:eastAsia="나눔고딕" w:hAnsi="나눔고딕"/>
-        </w:rPr>
-      </w:pPr>
-      <w:r>
-        <w:rPr>
-          <w:rFonts w:ascii="나눔고딕" w:eastAsia="나눔고딕" w:hAnsi="나눔고딕" w:hint="eastAsia"/>
-        </w:rPr>
-        <w:t>성공</w:t>
-      </w:r>
-    </w:p>
-    <w:p>
-      <w:pPr>
-        <w:pStyle w:val="a3"/>
-        <w:numPr>
-          <w:ilvl w:val="0"/>
-          <w:numId w:val="5"/>
-        </w:numPr>
-        <w:ind w:leftChars="0"/>
-        <w:rPr>
-          <w:rFonts w:ascii="나눔고딕" w:eastAsia="나눔고딕" w:hAnsi="나눔고딕"/>
-        </w:rPr>
-      </w:pPr>
-      <w:r>
-        <w:rPr>
-          <w:rFonts w:ascii="나눔고딕" w:eastAsia="나눔고딕" w:hAnsi="나눔고딕" w:hint="eastAsia"/>
-        </w:rPr>
-        <w:t>회의실 삭제</w:t>
-      </w:r>
-    </w:p>
-    <w:p>
-      <w:pPr>
-        <w:pStyle w:val="a3"/>
-        <w:numPr>
-          <w:ilvl w:val="0"/>
-          <w:numId w:val="5"/>
-        </w:numPr>
-        <w:ind w:leftChars="0"/>
-        <w:rPr>
-          <w:rFonts w:ascii="나눔고딕" w:eastAsia="나눔고딕" w:hAnsi="나눔고딕"/>
-        </w:rPr>
-      </w:pPr>
-      <w:r>
-        <w:rPr>
-          <w:rFonts w:ascii="나눔고딕" w:eastAsia="나눔고딕" w:hAnsi="나눔고딕" w:hint="eastAsia"/>
-        </w:rPr>
-        <w:t>성공</w:t>
-      </w:r>
-    </w:p>
-    <w:p>
-      <w:pPr>
-        <w:pStyle w:val="a3"/>
-        <w:numPr>
-          <w:ilvl w:val="0"/>
-          <w:numId w:val="6"/>
-        </w:numPr>
-        <w:ind w:leftChars="0"/>
-        <w:rPr>
-          <w:rFonts w:ascii="나눔고딕" w:eastAsia="나눔고딕" w:hAnsi="나눔고딕"/>
-        </w:rPr>
-      </w:pPr>
-      <w:r>
-        <w:rPr>
-          <w:rFonts w:ascii="나눔고딕" w:eastAsia="나눔고딕" w:hAnsi="나눔고딕" w:hint="eastAsia"/>
-        </w:rPr>
-        <w:t>회의실 예약</w:t>
-      </w:r>
-    </w:p>
-    <w:p>
-      <w:pPr>
-        <w:pStyle w:val="a3"/>
-        <w:numPr>
-          <w:ilvl w:val="0"/>
-          <w:numId w:val="6"/>
-        </w:numPr>
-        <w:ind w:leftChars="0"/>
-        <w:rPr>
-          <w:rFonts w:ascii="나눔고딕" w:eastAsia="나눔고딕" w:hAnsi="나눔고딕"/>
-        </w:rPr>
-      </w:pPr>
-      <w:r>
-        <w:rPr>
-          <w:rFonts w:ascii="나눔고딕" w:eastAsia="나눔고딕" w:hAnsi="나눔고딕" w:hint="eastAsia"/>
-        </w:rPr>
-        <w:t>성공</w:t>
-      </w:r>
-    </w:p>
-    <w:p>
-      <w:pPr>
-        <w:pStyle w:val="a3"/>
-        <w:numPr>
-          <w:ilvl w:val="0"/>
-          <w:numId w:val="7"/>
-        </w:numPr>
-        <w:ind w:leftChars="0"/>
-        <w:rPr>
-          <w:rFonts w:ascii="나눔고딕" w:eastAsia="나눔고딕" w:hAnsi="나눔고딕"/>
-        </w:rPr>
-      </w:pPr>
-      <w:r>
-        <w:rPr>
-          <w:rFonts w:ascii="나눔고딕" w:eastAsia="나눔고딕" w:hAnsi="나눔고딕" w:hint="eastAsia"/>
-        </w:rPr>
-        <w:t>예약 가능한 회의실 목록</w:t>
-      </w:r>
-    </w:p>
-    <w:p>
-      <w:pPr>
-        <w:pStyle w:val="a3"/>
-        <w:numPr>
-          <w:ilvl w:val="0"/>
-          <w:numId w:val="7"/>
-        </w:numPr>
-        <w:ind w:leftChars="0"/>
-        <w:rPr>
-          <w:rFonts w:ascii="나눔고딕" w:eastAsia="나눔고딕" w:hAnsi="나눔고딕"/>
-        </w:rPr>
-      </w:pPr>
-      <w:r>
-        <w:rPr>
-          <w:rFonts w:ascii="나눔고딕" w:eastAsia="나눔고딕" w:hAnsi="나눔고딕" w:hint="eastAsia"/>
-        </w:rPr>
-        <w:t>성공</w:t>
-      </w:r>
-    </w:p>
-    <w:p>
-      <w:pPr>
-        <w:pStyle w:val="a3"/>
-        <w:numPr>
-          <w:ilvl w:val="0"/>
-          <w:numId w:val="8"/>
-        </w:numPr>
-        <w:ind w:leftChars="0"/>
-        <w:rPr>
-          <w:rFonts w:ascii="나눔고딕" w:eastAsia="나눔고딕" w:hAnsi="나눔고딕"/>
-        </w:rPr>
-      </w:pPr>
-      <w:r>
-        <w:rPr>
-          <w:rFonts w:ascii="나눔고딕" w:eastAsia="나눔고딕" w:hAnsi="나눔고딕" w:hint="eastAsia"/>
-        </w:rPr>
-        <w:t>회의실 정보 조회</w:t>
-      </w:r>
-    </w:p>
-    <w:p>
-      <w:pPr>
-        <w:pStyle w:val="a3"/>
-        <w:numPr>
-          <w:ilvl w:val="0"/>
-          <w:numId w:val="8"/>
-        </w:numPr>
-        <w:ind w:leftChars="0"/>
-        <w:rPr>
-          <w:rFonts w:ascii="나눔고딕" w:eastAsia="나눔고딕" w:hAnsi="나눔고딕"/>
-        </w:rPr>
-      </w:pPr>
-      <w:r>
-        <w:rPr>
-          <w:rFonts w:ascii="나눔고딕" w:eastAsia="나눔고딕" w:hAnsi="나눔고딕" w:hint="eastAsia"/>
-        </w:rPr>
-        <w:t>성공</w:t>
-      </w:r>
-    </w:p>
-    <w:p>
-      <w:pPr>
-        <w:pStyle w:val="a3"/>
-        <w:numPr>
-          <w:ilvl w:val="0"/>
-          <w:numId w:val="9"/>
-        </w:numPr>
-        <w:ind w:leftChars="0"/>
-        <w:rPr>
-          <w:rFonts w:ascii="나눔고딕" w:eastAsia="나눔고딕" w:hAnsi="나눔고딕"/>
-        </w:rPr>
-      </w:pPr>
-      <w:r>
-        <w:rPr>
-          <w:rFonts w:ascii="나눔고딕" w:eastAsia="나눔고딕" w:hAnsi="나눔고딕" w:hint="eastAsia"/>
-        </w:rPr>
-        <w:t>예약한 회의실 목록</w:t>
-      </w:r>
-    </w:p>
-    <w:p>
-      <w:pPr>
-        <w:pStyle w:val="a3"/>
-        <w:numPr>
-          <w:ilvl w:val="0"/>
-          <w:numId w:val="9"/>
-        </w:numPr>
-        <w:ind w:leftChars="0"/>
-        <w:rPr>
-          <w:rFonts w:ascii="나눔고딕" w:eastAsia="나눔고딕" w:hAnsi="나눔고딕"/>
-        </w:rPr>
-      </w:pPr>
-      <w:r>
-        <w:rPr>
-          <w:rFonts w:ascii="나눔고딕" w:eastAsia="나눔고딕" w:hAnsi="나눔고딕" w:hint="eastAsia"/>
-        </w:rPr>
-        <w:t>성공</w:t>
-      </w:r>
-    </w:p>
-    <w:p>
-      <w:pPr>
-        <w:pStyle w:val="a3"/>
-        <w:numPr>
-          <w:ilvl w:val="0"/>
-          <w:numId w:val="10"/>
-        </w:numPr>
-        <w:ind w:leftChars="0"/>
-        <w:rPr>
-          <w:rFonts w:ascii="나눔고딕" w:eastAsia="나눔고딕" w:hAnsi="나눔고딕"/>
-        </w:rPr>
-      </w:pPr>
-      <w:r>
-        <w:rPr>
-          <w:rFonts w:ascii="나눔고딕" w:eastAsia="나눔고딕" w:hAnsi="나눔고딕" w:hint="eastAsia"/>
-        </w:rPr>
-        <w:lastRenderedPageBreak/>
-        <w:t>예약 취소</w:t>
-      </w:r>
-    </w:p>
-    <w:p>
-      <w:pPr>
-        <w:pStyle w:val="a3"/>
-        <w:numPr>
-          <w:ilvl w:val="0"/>
-          <w:numId w:val="10"/>
-        </w:numPr>
-        <w:ind w:leftChars="0"/>
-        <w:rPr>
-          <w:rFonts w:ascii="나눔고딕" w:eastAsia="나눔고딕" w:hAnsi="나눔고딕"/>
-        </w:rPr>
-      </w:pPr>
-      <w:r>
-        <w:rPr>
-          <w:rFonts w:ascii="나눔고딕" w:eastAsia="나눔고딕" w:hAnsi="나눔고딕" w:hint="eastAsia"/>
-        </w:rPr>
-        <w:t>성공</w:t>
-      </w:r>
     </w:p>
     <w:sectPr>
       <w:pgSz w:w="11906" w:h="16838"/>
@@ -2184,7 +2212,7 @@
   <a:extraClrSchemeLst/>
   <a:extLst>
     <a:ext uri="{05A4C25C-085E-4340-85A3-A5531E510DB2}">
-      <thm15:themeFamily xmlns:thm15="http://schemas.microsoft.com/office/thememl/2012/main" xmlns="" name="Office Theme" id="{62F939B6-93AF-4DB8-9C6B-D6C7DFDC589F}" vid="{4A3C46E8-61CC-4603-A589-7422A47A8E4A}"/>
+      <thm15:themeFamily xmlns="" xmlns:thm15="http://schemas.microsoft.com/office/thememl/2012/main" name="Office Theme" id="{62F939B6-93AF-4DB8-9C6B-D6C7DFDC589F}" vid="{4A3C46E8-61CC-4603-A589-7422A47A8E4A}"/>
     </a:ext>
   </a:extLst>
 </a:theme>

</xml_diff>

<commit_message>
modify book room and settle exception
</commit_message>
<xml_diff>
--- a/document/TranmissionData 값 설정.docx
+++ b/document/TranmissionData 값 설정.docx
@@ -416,7 +416,7 @@
         </w:numPr>
         <w:ind w:leftChars="0"/>
         <w:rPr>
-          <w:rFonts w:ascii="나눔고딕" w:eastAsia="나눔고딕" w:hAnsi="나눔고딕" w:hint="eastAsia"/>
+          <w:rFonts w:ascii="나눔고딕" w:eastAsia="나눔고딕" w:hAnsi="나눔고딕"/>
         </w:rPr>
       </w:pPr>
       <w:r>
@@ -435,14 +435,14 @@
         </w:numPr>
         <w:ind w:leftChars="0"/>
         <w:rPr>
-          <w:rFonts w:ascii="나눔고딕" w:eastAsia="나눔고딕" w:hAnsi="나눔고딕" w:hint="eastAsia"/>
-        </w:rPr>
-      </w:pPr>
-      <w:r>
-        <w:rPr>
-          <w:rFonts w:ascii="나눔고딕" w:eastAsia="나눔고딕" w:hAnsi="나눔고딕" w:hint="eastAsia"/>
-        </w:rPr>
-        <w:t>회의실 예약 기능 시작</w:t>
+          <w:rFonts w:ascii="나눔고딕" w:eastAsia="나눔고딕" w:hAnsi="나눔고딕"/>
+        </w:rPr>
+      </w:pPr>
+      <w:r>
+        <w:rPr>
+          <w:rFonts w:ascii="나눔고딕" w:eastAsia="나눔고딕" w:hAnsi="나눔고딕" w:hint="eastAsia"/>
+        </w:rPr>
+        <w:t>예약 가능 수 초과로 실패</w:t>
       </w:r>
     </w:p>
     <w:p>
@@ -454,36 +454,36 @@
         </w:numPr>
         <w:ind w:leftChars="0"/>
         <w:rPr>
-          <w:rFonts w:ascii="나눔고딕" w:eastAsia="나눔고딕" w:hAnsi="나눔고딕" w:hint="eastAsia"/>
-        </w:rPr>
-      </w:pPr>
-      <w:r>
-        <w:rPr>
-          <w:rFonts w:ascii="나눔고딕" w:eastAsia="나눔고딕" w:hAnsi="나눔고딕" w:hint="eastAsia"/>
-        </w:rPr>
-        <w:t>회의실 예약 기능 실행 성공</w:t>
-      </w:r>
-    </w:p>
-    <w:p>
-      <w:pPr>
-        <w:pStyle w:val="a3"/>
-        <w:numPr>
-          <w:ilvl w:val="0"/>
-          <w:numId w:val="6"/>
-        </w:numPr>
-        <w:ind w:leftChars="0"/>
-        <w:rPr>
-          <w:rFonts w:ascii="나눔고딕" w:eastAsia="나눔고딕" w:hAnsi="나눔고딕"/>
-        </w:rPr>
-      </w:pPr>
-      <w:r>
-        <w:rPr>
-          <w:rFonts w:ascii="나눔고딕" w:eastAsia="나눔고딕" w:hAnsi="나눔고딕" w:hint="eastAsia"/>
-        </w:rPr>
-        <w:t>회의실 예약 실패</w:t>
-      </w:r>
+          <w:rFonts w:ascii="나눔고딕" w:eastAsia="나눔고딕" w:hAnsi="나눔고딕"/>
+        </w:rPr>
+      </w:pPr>
+      <w:r>
+        <w:rPr>
+          <w:rFonts w:ascii="나눔고딕" w:eastAsia="나눔고딕" w:hAnsi="나눔고딕" w:hint="eastAsia"/>
+        </w:rPr>
+        <w:t>이미 예약된 날짜라서 실패</w:t>
+      </w:r>
+    </w:p>
+    <w:p>
+      <w:pPr>
+        <w:pStyle w:val="a3"/>
+        <w:numPr>
+          <w:ilvl w:val="0"/>
+          <w:numId w:val="7"/>
+        </w:numPr>
+        <w:ind w:leftChars="0"/>
+        <w:rPr>
+          <w:rFonts w:ascii="나눔고딕" w:eastAsia="나눔고딕" w:hAnsi="나눔고딕"/>
+        </w:rPr>
+      </w:pPr>
       <w:bookmarkStart w:id="0" w:name="_GoBack"/>
       <w:bookmarkEnd w:id="0"/>
+      <w:r>
+        <w:rPr>
+          <w:rFonts w:ascii="나눔고딕" w:eastAsia="나눔고딕" w:hAnsi="나눔고딕" w:hint="eastAsia"/>
+        </w:rPr>
+        <w:t>예약 가능한 회의실 목록</w:t>
+      </w:r>
     </w:p>
     <w:p>
       <w:pPr>
@@ -501,25 +501,6 @@
         <w:rPr>
           <w:rFonts w:ascii="나눔고딕" w:eastAsia="나눔고딕" w:hAnsi="나눔고딕" w:hint="eastAsia"/>
         </w:rPr>
-        <w:t>예약 가능한 회의실 목록</w:t>
-      </w:r>
-    </w:p>
-    <w:p>
-      <w:pPr>
-        <w:pStyle w:val="a3"/>
-        <w:numPr>
-          <w:ilvl w:val="0"/>
-          <w:numId w:val="7"/>
-        </w:numPr>
-        <w:ind w:leftChars="0"/>
-        <w:rPr>
-          <w:rFonts w:ascii="나눔고딕" w:eastAsia="나눔고딕" w:hAnsi="나눔고딕"/>
-        </w:rPr>
-      </w:pPr>
-      <w:r>
-        <w:rPr>
-          <w:rFonts w:ascii="나눔고딕" w:eastAsia="나눔고딕" w:hAnsi="나눔고딕" w:hint="eastAsia"/>
-        </w:rPr>
         <w:t>성공</w:t>
       </w:r>
     </w:p>
@@ -558,26 +539,26 @@
         <w:rPr>
           <w:rFonts w:ascii="나눔고딕" w:eastAsia="나눔고딕" w:hAnsi="나눔고딕" w:hint="eastAsia"/>
         </w:rPr>
+        <w:t>성공</w:t>
+      </w:r>
+    </w:p>
+    <w:p>
+      <w:pPr>
+        <w:pStyle w:val="a3"/>
+        <w:numPr>
+          <w:ilvl w:val="0"/>
+          <w:numId w:val="9"/>
+        </w:numPr>
+        <w:ind w:leftChars="0"/>
+        <w:rPr>
+          <w:rFonts w:ascii="나눔고딕" w:eastAsia="나눔고딕" w:hAnsi="나눔고딕"/>
+        </w:rPr>
+      </w:pPr>
+      <w:r>
+        <w:rPr>
+          <w:rFonts w:ascii="나눔고딕" w:eastAsia="나눔고딕" w:hAnsi="나눔고딕" w:hint="eastAsia"/>
+        </w:rPr>
         <w:lastRenderedPageBreak/>
-        <w:t>성공</w:t>
-      </w:r>
-    </w:p>
-    <w:p>
-      <w:pPr>
-        <w:pStyle w:val="a3"/>
-        <w:numPr>
-          <w:ilvl w:val="0"/>
-          <w:numId w:val="9"/>
-        </w:numPr>
-        <w:ind w:leftChars="0"/>
-        <w:rPr>
-          <w:rFonts w:ascii="나눔고딕" w:eastAsia="나눔고딕" w:hAnsi="나눔고딕"/>
-        </w:rPr>
-      </w:pPr>
-      <w:r>
-        <w:rPr>
-          <w:rFonts w:ascii="나눔고딕" w:eastAsia="나눔고딕" w:hAnsi="나눔고딕" w:hint="eastAsia"/>
-        </w:rPr>
         <w:t>예약한 회의실 목록</w:t>
       </w:r>
     </w:p>
@@ -2269,7 +2250,7 @@
   <a:extraClrSchemeLst/>
   <a:extLst>
     <a:ext uri="{05A4C25C-085E-4340-85A3-A5531E510DB2}">
-      <thm15:themeFamily xmlns:thm15="http://schemas.microsoft.com/office/thememl/2012/main" xmlns="" name="Office Theme" id="{62F939B6-93AF-4DB8-9C6B-D6C7DFDC589F}" vid="{4A3C46E8-61CC-4603-A589-7422A47A8E4A}"/>
+      <thm15:themeFamily xmlns="" xmlns:thm15="http://schemas.microsoft.com/office/thememl/2012/main" name="Office Theme" id="{62F939B6-93AF-4DB8-9C6B-D6C7DFDC589F}" vid="{4A3C46E8-61CC-4603-A589-7422A47A8E4A}"/>
     </a:ext>
   </a:extLst>
 </a:theme>

</xml_diff>

<commit_message>
add watch date function
</commit_message>
<xml_diff>
--- a/document/TranmissionData 값 설정.docx
+++ b/document/TranmissionData 값 설정.docx
@@ -476,110 +476,148 @@
           <w:rFonts w:ascii="나눔고딕" w:eastAsia="나눔고딕" w:hAnsi="나눔고딕"/>
         </w:rPr>
       </w:pPr>
+      <w:r>
+        <w:rPr>
+          <w:rFonts w:ascii="나눔고딕" w:eastAsia="나눔고딕" w:hAnsi="나눔고딕" w:hint="eastAsia"/>
+        </w:rPr>
+        <w:t>예약 가능한 회의실 목록</w:t>
+      </w:r>
+    </w:p>
+    <w:p>
+      <w:pPr>
+        <w:pStyle w:val="a3"/>
+        <w:numPr>
+          <w:ilvl w:val="0"/>
+          <w:numId w:val="7"/>
+        </w:numPr>
+        <w:ind w:leftChars="0"/>
+        <w:rPr>
+          <w:rFonts w:ascii="나눔고딕" w:eastAsia="나눔고딕" w:hAnsi="나눔고딕"/>
+        </w:rPr>
+      </w:pPr>
+      <w:r>
+        <w:rPr>
+          <w:rFonts w:ascii="나눔고딕" w:eastAsia="나눔고딕" w:hAnsi="나눔고딕" w:hint="eastAsia"/>
+        </w:rPr>
+        <w:t>성공</w:t>
+      </w:r>
+    </w:p>
+    <w:p>
+      <w:pPr>
+        <w:pStyle w:val="a3"/>
+        <w:numPr>
+          <w:ilvl w:val="0"/>
+          <w:numId w:val="8"/>
+        </w:numPr>
+        <w:ind w:leftChars="0"/>
+        <w:rPr>
+          <w:rFonts w:ascii="나눔고딕" w:eastAsia="나눔고딕" w:hAnsi="나눔고딕"/>
+        </w:rPr>
+      </w:pPr>
+      <w:r>
+        <w:rPr>
+          <w:rFonts w:ascii="나눔고딕" w:eastAsia="나눔고딕" w:hAnsi="나눔고딕" w:hint="eastAsia"/>
+        </w:rPr>
+        <w:t>회의실 정보 조회</w:t>
+      </w:r>
+    </w:p>
+    <w:p>
+      <w:pPr>
+        <w:pStyle w:val="a3"/>
+        <w:numPr>
+          <w:ilvl w:val="0"/>
+          <w:numId w:val="8"/>
+        </w:numPr>
+        <w:ind w:leftChars="0"/>
+        <w:rPr>
+          <w:rFonts w:ascii="나눔고딕" w:eastAsia="나눔고딕" w:hAnsi="나눔고딕"/>
+        </w:rPr>
+      </w:pPr>
+      <w:r>
+        <w:rPr>
+          <w:rFonts w:ascii="나눔고딕" w:eastAsia="나눔고딕" w:hAnsi="나눔고딕" w:hint="eastAsia"/>
+        </w:rPr>
+        <w:t>성공</w:t>
+      </w:r>
+    </w:p>
+    <w:p>
+      <w:pPr>
+        <w:pStyle w:val="a3"/>
+        <w:numPr>
+          <w:ilvl w:val="0"/>
+          <w:numId w:val="9"/>
+        </w:numPr>
+        <w:ind w:leftChars="0"/>
+        <w:rPr>
+          <w:rFonts w:ascii="나눔고딕" w:eastAsia="나눔고딕" w:hAnsi="나눔고딕"/>
+        </w:rPr>
+      </w:pPr>
+      <w:r>
+        <w:rPr>
+          <w:rFonts w:ascii="나눔고딕" w:eastAsia="나눔고딕" w:hAnsi="나눔고딕" w:hint="eastAsia"/>
+        </w:rPr>
+        <w:lastRenderedPageBreak/>
+        <w:t>예약한 회의실 목록</w:t>
+      </w:r>
+    </w:p>
+    <w:p>
+      <w:pPr>
+        <w:pStyle w:val="a3"/>
+        <w:numPr>
+          <w:ilvl w:val="0"/>
+          <w:numId w:val="9"/>
+        </w:numPr>
+        <w:ind w:leftChars="0"/>
+        <w:rPr>
+          <w:rFonts w:ascii="나눔고딕" w:eastAsia="나눔고딕" w:hAnsi="나눔고딕" w:hint="eastAsia"/>
+        </w:rPr>
+      </w:pPr>
+      <w:r>
+        <w:rPr>
+          <w:rFonts w:ascii="나눔고딕" w:eastAsia="나눔고딕" w:hAnsi="나눔고딕" w:hint="eastAsia"/>
+        </w:rPr>
+        <w:t>성공</w:t>
+      </w:r>
+    </w:p>
+    <w:p>
+      <w:pPr>
+        <w:pStyle w:val="a3"/>
+        <w:numPr>
+          <w:ilvl w:val="0"/>
+          <w:numId w:val="9"/>
+        </w:numPr>
+        <w:ind w:leftChars="0"/>
+        <w:rPr>
+          <w:rFonts w:ascii="나눔고딕" w:eastAsia="나눔고딕" w:hAnsi="나눔고딕" w:hint="eastAsia"/>
+        </w:rPr>
+      </w:pPr>
+      <w:r>
+        <w:rPr>
+          <w:rFonts w:ascii="나눔고딕" w:eastAsia="나눔고딕" w:hAnsi="나눔고딕" w:hint="eastAsia"/>
+        </w:rPr>
+        <w:t>예약 날짜 확인 요청</w:t>
+      </w:r>
+    </w:p>
+    <w:p>
+      <w:pPr>
+        <w:pStyle w:val="a3"/>
+        <w:numPr>
+          <w:ilvl w:val="0"/>
+          <w:numId w:val="9"/>
+        </w:numPr>
+        <w:ind w:leftChars="0"/>
+        <w:rPr>
+          <w:rFonts w:ascii="나눔고딕" w:eastAsia="나눔고딕" w:hAnsi="나눔고딕"/>
+        </w:rPr>
+      </w:pPr>
+      <w:r>
+        <w:rPr>
+          <w:rFonts w:ascii="나눔고딕" w:eastAsia="나눔고딕" w:hAnsi="나눔고딕" w:hint="eastAsia"/>
+        </w:rPr>
+        <w:t>성공</w:t>
+      </w:r>
       <w:bookmarkStart w:id="0" w:name="_GoBack"/>
       <w:bookmarkEnd w:id="0"/>
-      <w:r>
-        <w:rPr>
-          <w:rFonts w:ascii="나눔고딕" w:eastAsia="나눔고딕" w:hAnsi="나눔고딕" w:hint="eastAsia"/>
-        </w:rPr>
-        <w:t>예약 가능한 회의실 목록</w:t>
-      </w:r>
-    </w:p>
-    <w:p>
-      <w:pPr>
-        <w:pStyle w:val="a3"/>
-        <w:numPr>
-          <w:ilvl w:val="0"/>
-          <w:numId w:val="7"/>
-        </w:numPr>
-        <w:ind w:leftChars="0"/>
-        <w:rPr>
-          <w:rFonts w:ascii="나눔고딕" w:eastAsia="나눔고딕" w:hAnsi="나눔고딕"/>
-        </w:rPr>
-      </w:pPr>
-      <w:r>
-        <w:rPr>
-          <w:rFonts w:ascii="나눔고딕" w:eastAsia="나눔고딕" w:hAnsi="나눔고딕" w:hint="eastAsia"/>
-        </w:rPr>
-        <w:t>성공</w:t>
-      </w:r>
-    </w:p>
-    <w:p>
-      <w:pPr>
-        <w:pStyle w:val="a3"/>
-        <w:numPr>
-          <w:ilvl w:val="0"/>
-          <w:numId w:val="8"/>
-        </w:numPr>
-        <w:ind w:leftChars="0"/>
-        <w:rPr>
-          <w:rFonts w:ascii="나눔고딕" w:eastAsia="나눔고딕" w:hAnsi="나눔고딕"/>
-        </w:rPr>
-      </w:pPr>
-      <w:r>
-        <w:rPr>
-          <w:rFonts w:ascii="나눔고딕" w:eastAsia="나눔고딕" w:hAnsi="나눔고딕" w:hint="eastAsia"/>
-        </w:rPr>
-        <w:t>회의실 정보 조회</w:t>
-      </w:r>
-    </w:p>
-    <w:p>
-      <w:pPr>
-        <w:pStyle w:val="a3"/>
-        <w:numPr>
-          <w:ilvl w:val="0"/>
-          <w:numId w:val="8"/>
-        </w:numPr>
-        <w:ind w:leftChars="0"/>
-        <w:rPr>
-          <w:rFonts w:ascii="나눔고딕" w:eastAsia="나눔고딕" w:hAnsi="나눔고딕"/>
-        </w:rPr>
-      </w:pPr>
-      <w:r>
-        <w:rPr>
-          <w:rFonts w:ascii="나눔고딕" w:eastAsia="나눔고딕" w:hAnsi="나눔고딕" w:hint="eastAsia"/>
-        </w:rPr>
-        <w:t>성공</w:t>
-      </w:r>
-    </w:p>
-    <w:p>
-      <w:pPr>
-        <w:pStyle w:val="a3"/>
-        <w:numPr>
-          <w:ilvl w:val="0"/>
-          <w:numId w:val="9"/>
-        </w:numPr>
-        <w:ind w:leftChars="0"/>
-        <w:rPr>
-          <w:rFonts w:ascii="나눔고딕" w:eastAsia="나눔고딕" w:hAnsi="나눔고딕"/>
-        </w:rPr>
-      </w:pPr>
-      <w:r>
-        <w:rPr>
-          <w:rFonts w:ascii="나눔고딕" w:eastAsia="나눔고딕" w:hAnsi="나눔고딕" w:hint="eastAsia"/>
-        </w:rPr>
-        <w:lastRenderedPageBreak/>
-        <w:t>예약한 회의실 목록</w:t>
-      </w:r>
-    </w:p>
-    <w:p>
-      <w:pPr>
-        <w:pStyle w:val="a3"/>
-        <w:numPr>
-          <w:ilvl w:val="0"/>
-          <w:numId w:val="9"/>
-        </w:numPr>
-        <w:ind w:leftChars="0"/>
-        <w:rPr>
-          <w:rFonts w:ascii="나눔고딕" w:eastAsia="나눔고딕" w:hAnsi="나눔고딕"/>
-        </w:rPr>
-      </w:pPr>
-      <w:r>
-        <w:rPr>
-          <w:rFonts w:ascii="나눔고딕" w:eastAsia="나눔고딕" w:hAnsi="나눔고딕" w:hint="eastAsia"/>
-        </w:rPr>
-        <w:t>성공</w:t>
-      </w:r>
     </w:p>
     <w:p>
       <w:pPr>
@@ -2250,7 +2288,7 @@
   <a:extraClrSchemeLst/>
   <a:extLst>
     <a:ext uri="{05A4C25C-085E-4340-85A3-A5531E510DB2}">
-      <thm15:themeFamily xmlns="" xmlns:thm15="http://schemas.microsoft.com/office/thememl/2012/main" name="Office Theme" id="{62F939B6-93AF-4DB8-9C6B-D6C7DFDC589F}" vid="{4A3C46E8-61CC-4603-A589-7422A47A8E4A}"/>
+      <thm15:themeFamily xmlns:thm15="http://schemas.microsoft.com/office/thememl/2012/main" xmlns="" name="Office Theme" id="{62F939B6-93AF-4DB8-9C6B-D6C7DFDC589F}" vid="{4A3C46E8-61CC-4603-A589-7422A47A8E4A}"/>
     </a:ext>
   </a:extLst>
 </a:theme>

</xml_diff>